<commit_message>
Ajuste de estrutura de pastas 24.92.3
</commit_message>
<xml_diff>
--- a/webservice/manual/docx/SolicitacaoTemplateWord.docx
+++ b/webservice/manual/docx/SolicitacaoTemplateWord.docx
@@ -1,6 +1,6 @@
 
 <file path=word/document.xml><?xml version="1.0" encoding="utf-8"?>
-<w:document xmlns:wpc="http://schemas.microsoft.com/office/word/2010/wordprocessingCanvas" xmlns:cx="http://schemas.microsoft.com/office/drawing/2014/chartex" xmlns:cx1="http://schemas.microsoft.com/office/drawing/2015/9/8/chartex" xmlns:cx2="http://schemas.microsoft.com/office/drawing/2015/10/21/chartex" xmlns:cx3="http://schemas.microsoft.com/office/drawing/2016/5/9/chartex" xmlns:cx4="http://schemas.microsoft.com/office/drawing/2016/5/10/chartex" xmlns:cx5="http://schemas.microsoft.com/office/drawing/2016/5/11/chartex" xmlns:cx6="http://schemas.microsoft.com/office/drawing/2016/5/12/chartex" xmlns:cx7="http://schemas.microsoft.com/office/drawing/2016/5/13/chartex" xmlns:cx8="http://schemas.microsoft.com/office/drawing/2016/5/14/chartex" xmlns:mc="http://schemas.openxmlformats.org/markup-compatibility/2006" xmlns:aink="http://schemas.microsoft.com/office/drawing/2016/ink" xmlns:am3d="http://schemas.microsoft.com/office/drawing/2017/model3d" xmlns:o="urn:schemas-microsoft-com:office:office" xmlns:oel="http://schemas.microsoft.com/office/2019/extlst" xmlns:r="http://schemas.openxmlformats.org/officeDocument/2006/relationships" xmlns:m="http://schemas.openxmlformats.org/officeDocument/2006/math" xmlns:v="urn:schemas-microsoft-com:vml" xmlns:wp14="http://schemas.microsoft.com/office/word/2010/wordprocessingDrawing" xmlns:wp="http://schemas.openxmlformats.org/drawingml/2006/wordprocessingDrawing" xmlns:w10="urn:schemas-microsoft-com:office:word" xmlns:w="http://schemas.openxmlformats.org/wordprocessingml/2006/main" xmlns:w14="http://schemas.microsoft.com/office/word/2010/wordml" xmlns:w15="http://schemas.microsoft.com/office/word/2012/wordml" xmlns:w16cex="http://schemas.microsoft.com/office/word/2018/wordml/cex" xmlns:w16cid="http://schemas.microsoft.com/office/word/2016/wordml/cid" xmlns:w16="http://schemas.microsoft.com/office/word/2018/wordml" xmlns:w16du="http://schemas.microsoft.com/office/word/2023/wordml/word16du" xmlns:w16sdtdh="http://schemas.microsoft.com/office/word/2020/wordml/sdtdatahash" xmlns:w16sdtfl="http://schemas.microsoft.com/office/word/2024/wordml/sdtformatlock" xmlns:w16se="http://schemas.microsoft.com/office/word/2015/wordml/symex" xmlns:wpg="http://schemas.microsoft.com/office/word/2010/wordprocessingGroup" xmlns:wpi="http://schemas.microsoft.com/office/word/2010/wordprocessingInk" xmlns:wne="http://schemas.microsoft.com/office/word/2006/wordml" xmlns:wps="http://schemas.microsoft.com/office/word/2010/wordprocessingShape" mc:Ignorable="w14 w15 w16se w16cid w16 w16cex w16sdtdh w16sdtfl w16du wp14">
+<w:document xmlns:wpc="http://schemas.microsoft.com/office/word/2010/wordprocessingCanvas" xmlns:cx="http://schemas.microsoft.com/office/drawing/2014/chartex" xmlns:cx1="http://schemas.microsoft.com/office/drawing/2015/9/8/chartex" xmlns:cx2="http://schemas.microsoft.com/office/drawing/2015/10/21/chartex" xmlns:cx3="http://schemas.microsoft.com/office/drawing/2016/5/9/chartex" xmlns:cx4="http://schemas.microsoft.com/office/drawing/2016/5/10/chartex" xmlns:cx5="http://schemas.microsoft.com/office/drawing/2016/5/11/chartex" xmlns:cx6="http://schemas.microsoft.com/office/drawing/2016/5/12/chartex" xmlns:cx7="http://schemas.microsoft.com/office/drawing/2016/5/13/chartex" xmlns:cx8="http://schemas.microsoft.com/office/drawing/2016/5/14/chartex" xmlns:mc="http://schemas.openxmlformats.org/markup-compatibility/2006" xmlns:aink="http://schemas.microsoft.com/office/drawing/2016/ink" xmlns:am3d="http://schemas.microsoft.com/office/drawing/2017/model3d" xmlns:o="urn:schemas-microsoft-com:office:office" xmlns:r="http://schemas.openxmlformats.org/officeDocument/2006/relationships" xmlns:m="http://schemas.openxmlformats.org/officeDocument/2006/math" xmlns:v="urn:schemas-microsoft-com:vml" xmlns:wp14="http://schemas.microsoft.com/office/word/2010/wordprocessingDrawing" xmlns:wp="http://schemas.openxmlformats.org/drawingml/2006/wordprocessingDrawing" xmlns:w10="urn:schemas-microsoft-com:office:word" xmlns:w="http://schemas.openxmlformats.org/wordprocessingml/2006/main" xmlns:w14="http://schemas.microsoft.com/office/word/2010/wordml" xmlns:w15="http://schemas.microsoft.com/office/word/2012/wordml" xmlns:w16cid="http://schemas.microsoft.com/office/word/2016/wordml/cid" xmlns:w16se="http://schemas.microsoft.com/office/word/2015/wordml/symex" xmlns:wpg="http://schemas.microsoft.com/office/word/2010/wordprocessingGroup" xmlns:wpi="http://schemas.microsoft.com/office/word/2010/wordprocessingInk" xmlns:wne="http://schemas.microsoft.com/office/word/2006/wordml" xmlns:wps="http://schemas.microsoft.com/office/word/2010/wordprocessingShape" mc:Ignorable="w14 w15 w16se w16cid wp14">
   <w:body>
     <w:p>
       <w:pPr>
@@ -14,6 +14,7 @@
           <w:lang w:eastAsia="pt-BR"/>
         </w:rPr>
       </w:pPr>
+      <w:proofErr w:type="spellStart"/>
       <w:r>
         <w:rPr>
           <w:rFonts w:ascii="Consolas" w:eastAsia="Times New Roman" w:hAnsi="Consolas" w:cs="Times New Roman"/>
@@ -24,32 +25,34 @@
         </w:rPr>
         <w:t>Solicitacao</w:t>
       </w:r>
-    </w:p>
-    <w:p>
-      <w:pPr>
-        <w:shd w:val="clear" w:color="auto" w:fill="FFFFFF"/>
-        <w:spacing w:after="0" w:line="285" w:lineRule="atLeast"/>
-        <w:rPr>
-          <w:rFonts w:ascii="Consolas" w:eastAsia="Times New Roman" w:hAnsi="Consolas" w:cs="Times New Roman"/>
-          <w:color w:val="000000"/>
-          <w:sz w:val="21"/>
-          <w:szCs w:val="21"/>
-          <w:lang w:eastAsia="pt-BR"/>
-        </w:rPr>
-      </w:pPr>
-    </w:p>
-    <w:p>
-      <w:pPr>
-        <w:shd w:val="clear" w:color="auto" w:fill="FFFFFF"/>
-        <w:spacing w:after="0" w:line="285" w:lineRule="atLeast"/>
-        <w:rPr>
-          <w:rFonts w:ascii="Consolas" w:eastAsia="Times New Roman" w:hAnsi="Consolas" w:cs="Times New Roman"/>
-          <w:color w:val="0000FF"/>
-          <w:sz w:val="21"/>
-          <w:szCs w:val="21"/>
-          <w:lang w:eastAsia="pt-BR"/>
-        </w:rPr>
-      </w:pPr>
+      <w:proofErr w:type="spellEnd"/>
+    </w:p>
+    <w:p>
+      <w:pPr>
+        <w:shd w:val="clear" w:color="auto" w:fill="FFFFFF"/>
+        <w:spacing w:after="0" w:line="285" w:lineRule="atLeast"/>
+        <w:rPr>
+          <w:rFonts w:ascii="Consolas" w:eastAsia="Times New Roman" w:hAnsi="Consolas" w:cs="Times New Roman"/>
+          <w:color w:val="000000"/>
+          <w:sz w:val="21"/>
+          <w:szCs w:val="21"/>
+          <w:lang w:eastAsia="pt-BR"/>
+        </w:rPr>
+      </w:pPr>
+    </w:p>
+    <w:p>
+      <w:pPr>
+        <w:shd w:val="clear" w:color="auto" w:fill="FFFFFF"/>
+        <w:spacing w:after="0" w:line="285" w:lineRule="atLeast"/>
+        <w:rPr>
+          <w:rFonts w:ascii="Consolas" w:eastAsia="Times New Roman" w:hAnsi="Consolas" w:cs="Times New Roman"/>
+          <w:color w:val="0000FF"/>
+          <w:sz w:val="21"/>
+          <w:szCs w:val="21"/>
+          <w:lang w:eastAsia="pt-BR"/>
+        </w:rPr>
+      </w:pPr>
+      <w:proofErr w:type="spellStart"/>
       <w:r>
         <w:rPr>
           <w:rFonts w:ascii="Consolas" w:eastAsia="Times New Roman" w:hAnsi="Consolas" w:cs="Times New Roman"/>
@@ -60,6 +63,7 @@
         </w:rPr>
         <w:t>solicitacao_id</w:t>
       </w:r>
+      <w:proofErr w:type="spellEnd"/>
       <w:r>
         <w:rPr>
           <w:rFonts w:ascii="Consolas" w:eastAsia="Times New Roman" w:hAnsi="Consolas" w:cs="Times New Roman"/>
@@ -78,21 +82,44 @@
           <w:szCs w:val="21"/>
           <w:lang w:eastAsia="pt-BR"/>
         </w:rPr>
-        <w:t>${solicitacao_id}</w:t>
-      </w:r>
-    </w:p>
-    <w:p>
-      <w:pPr>
-        <w:shd w:val="clear" w:color="auto" w:fill="FFFFFF"/>
-        <w:spacing w:after="0" w:line="285" w:lineRule="atLeast"/>
-        <w:rPr>
-          <w:rFonts w:ascii="Consolas" w:eastAsia="Times New Roman" w:hAnsi="Consolas" w:cs="Times New Roman"/>
-          <w:color w:val="0000FF"/>
-          <w:sz w:val="21"/>
-          <w:szCs w:val="21"/>
-          <w:lang w:eastAsia="pt-BR"/>
-        </w:rPr>
-      </w:pPr>
+        <w:t>${</w:t>
+      </w:r>
+      <w:proofErr w:type="spellStart"/>
+      <w:r>
+        <w:rPr>
+          <w:rFonts w:ascii="Consolas" w:eastAsia="Times New Roman" w:hAnsi="Consolas" w:cs="Times New Roman"/>
+          <w:color w:val="0000FF"/>
+          <w:sz w:val="21"/>
+          <w:szCs w:val="21"/>
+          <w:lang w:eastAsia="pt-BR"/>
+        </w:rPr>
+        <w:t>solicitacao_id</w:t>
+      </w:r>
+      <w:proofErr w:type="spellEnd"/>
+      <w:r>
+        <w:rPr>
+          <w:rFonts w:ascii="Consolas" w:eastAsia="Times New Roman" w:hAnsi="Consolas" w:cs="Times New Roman"/>
+          <w:color w:val="0000FF"/>
+          <w:sz w:val="21"/>
+          <w:szCs w:val="21"/>
+          <w:lang w:eastAsia="pt-BR"/>
+        </w:rPr>
+        <w:t>}</w:t>
+      </w:r>
+    </w:p>
+    <w:p>
+      <w:pPr>
+        <w:shd w:val="clear" w:color="auto" w:fill="FFFFFF"/>
+        <w:spacing w:after="0" w:line="285" w:lineRule="atLeast"/>
+        <w:rPr>
+          <w:rFonts w:ascii="Consolas" w:eastAsia="Times New Roman" w:hAnsi="Consolas" w:cs="Times New Roman"/>
+          <w:color w:val="0000FF"/>
+          <w:sz w:val="21"/>
+          <w:szCs w:val="21"/>
+          <w:lang w:eastAsia="pt-BR"/>
+        </w:rPr>
+      </w:pPr>
+      <w:proofErr w:type="spellStart"/>
       <w:r>
         <w:rPr>
           <w:rFonts w:ascii="Consolas" w:eastAsia="Times New Roman" w:hAnsi="Consolas" w:cs="Times New Roman"/>
@@ -113,6 +140,7 @@
         </w:rPr>
         <w:t>numero</w:t>
       </w:r>
+      <w:proofErr w:type="spellEnd"/>
       <w:r>
         <w:rPr>
           <w:rFonts w:ascii="Consolas" w:eastAsia="Times New Roman" w:hAnsi="Consolas" w:cs="Times New Roman"/>
@@ -131,7 +159,18 @@
           <w:szCs w:val="21"/>
           <w:lang w:eastAsia="pt-BR"/>
         </w:rPr>
-        <w:t>${solicitacao_</w:t>
+        <w:t>${</w:t>
+      </w:r>
+      <w:proofErr w:type="spellStart"/>
+      <w:r>
+        <w:rPr>
+          <w:rFonts w:ascii="Consolas" w:eastAsia="Times New Roman" w:hAnsi="Consolas" w:cs="Times New Roman"/>
+          <w:color w:val="0000FF"/>
+          <w:sz w:val="21"/>
+          <w:szCs w:val="21"/>
+          <w:lang w:eastAsia="pt-BR"/>
+        </w:rPr>
+        <w:t>solicitacao_</w:t>
       </w:r>
       <w:r>
         <w:rPr>
@@ -143,6 +182,7 @@
         </w:rPr>
         <w:t>numero</w:t>
       </w:r>
+      <w:proofErr w:type="spellEnd"/>
       <w:r>
         <w:rPr>
           <w:rFonts w:ascii="Consolas" w:eastAsia="Times New Roman" w:hAnsi="Consolas" w:cs="Times New Roman"/>
@@ -166,6 +206,7 @@
           <w:lang w:eastAsia="pt-BR"/>
         </w:rPr>
       </w:pPr>
+      <w:proofErr w:type="spellStart"/>
       <w:r>
         <w:rPr>
           <w:rFonts w:ascii="Consolas" w:eastAsia="Times New Roman" w:hAnsi="Consolas" w:cs="Times New Roman"/>
@@ -186,6 +227,7 @@
         </w:rPr>
         <w:t>situacao</w:t>
       </w:r>
+      <w:proofErr w:type="spellEnd"/>
       <w:r>
         <w:rPr>
           <w:rFonts w:ascii="Consolas" w:eastAsia="Times New Roman" w:hAnsi="Consolas" w:cs="Times New Roman"/>
@@ -204,7 +246,18 @@
           <w:szCs w:val="21"/>
           <w:lang w:eastAsia="pt-BR"/>
         </w:rPr>
-        <w:t>${solicitacao_</w:t>
+        <w:t>${</w:t>
+      </w:r>
+      <w:proofErr w:type="spellStart"/>
+      <w:r>
+        <w:rPr>
+          <w:rFonts w:ascii="Consolas" w:eastAsia="Times New Roman" w:hAnsi="Consolas" w:cs="Times New Roman"/>
+          <w:color w:val="0000FF"/>
+          <w:sz w:val="21"/>
+          <w:szCs w:val="21"/>
+          <w:lang w:eastAsia="pt-BR"/>
+        </w:rPr>
+        <w:t>solicitacao_</w:t>
       </w:r>
       <w:r>
         <w:rPr>
@@ -216,6 +269,7 @@
         </w:rPr>
         <w:t>situacao</w:t>
       </w:r>
+      <w:proofErr w:type="spellEnd"/>
       <w:r>
         <w:rPr>
           <w:rFonts w:ascii="Consolas" w:eastAsia="Times New Roman" w:hAnsi="Consolas" w:cs="Times New Roman"/>
@@ -239,6 +293,7 @@
           <w:lang w:eastAsia="pt-BR"/>
         </w:rPr>
       </w:pPr>
+      <w:proofErr w:type="spellStart"/>
       <w:r>
         <w:rPr>
           <w:rFonts w:ascii="Consolas" w:eastAsia="Times New Roman" w:hAnsi="Consolas" w:cs="Times New Roman"/>
@@ -249,6 +304,7 @@
         </w:rPr>
         <w:t>processo_nome</w:t>
       </w:r>
+      <w:proofErr w:type="spellEnd"/>
       <w:r>
         <w:rPr>
           <w:rFonts w:ascii="Consolas" w:eastAsia="Times New Roman" w:hAnsi="Consolas" w:cs="Times New Roman"/>
@@ -267,21 +323,44 @@
           <w:szCs w:val="21"/>
           <w:lang w:eastAsia="pt-BR"/>
         </w:rPr>
-        <w:t>${processo_nome}</w:t>
-      </w:r>
-    </w:p>
-    <w:p>
-      <w:pPr>
-        <w:shd w:val="clear" w:color="auto" w:fill="FFFFFF"/>
-        <w:spacing w:after="0" w:line="285" w:lineRule="atLeast"/>
-        <w:rPr>
-          <w:rFonts w:ascii="Consolas" w:eastAsia="Times New Roman" w:hAnsi="Consolas" w:cs="Times New Roman"/>
-          <w:color w:val="000000"/>
-          <w:sz w:val="21"/>
-          <w:szCs w:val="21"/>
-          <w:lang w:eastAsia="pt-BR"/>
-        </w:rPr>
-      </w:pPr>
+        <w:t>${</w:t>
+      </w:r>
+      <w:proofErr w:type="spellStart"/>
+      <w:r>
+        <w:rPr>
+          <w:rFonts w:ascii="Consolas" w:eastAsia="Times New Roman" w:hAnsi="Consolas" w:cs="Times New Roman"/>
+          <w:color w:val="0000FF"/>
+          <w:sz w:val="21"/>
+          <w:szCs w:val="21"/>
+          <w:lang w:eastAsia="pt-BR"/>
+        </w:rPr>
+        <w:t>processo_nome</w:t>
+      </w:r>
+      <w:proofErr w:type="spellEnd"/>
+      <w:r>
+        <w:rPr>
+          <w:rFonts w:ascii="Consolas" w:eastAsia="Times New Roman" w:hAnsi="Consolas" w:cs="Times New Roman"/>
+          <w:color w:val="0000FF"/>
+          <w:sz w:val="21"/>
+          <w:szCs w:val="21"/>
+          <w:lang w:eastAsia="pt-BR"/>
+        </w:rPr>
+        <w:t>}</w:t>
+      </w:r>
+    </w:p>
+    <w:p>
+      <w:pPr>
+        <w:shd w:val="clear" w:color="auto" w:fill="FFFFFF"/>
+        <w:spacing w:after="0" w:line="285" w:lineRule="atLeast"/>
+        <w:rPr>
+          <w:rFonts w:ascii="Consolas" w:eastAsia="Times New Roman" w:hAnsi="Consolas" w:cs="Times New Roman"/>
+          <w:color w:val="000000"/>
+          <w:sz w:val="21"/>
+          <w:szCs w:val="21"/>
+          <w:lang w:eastAsia="pt-BR"/>
+        </w:rPr>
+      </w:pPr>
+      <w:proofErr w:type="spellStart"/>
       <w:r>
         <w:rPr>
           <w:rFonts w:ascii="Consolas" w:eastAsia="Times New Roman" w:hAnsi="Consolas" w:cs="Times New Roman"/>
@@ -292,6 +371,7 @@
         </w:rPr>
         <w:t>data_solicitacao</w:t>
       </w:r>
+      <w:proofErr w:type="spellEnd"/>
       <w:r>
         <w:rPr>
           <w:rFonts w:ascii="Consolas" w:eastAsia="Times New Roman" w:hAnsi="Consolas" w:cs="Times New Roman"/>
@@ -310,21 +390,44 @@
           <w:szCs w:val="21"/>
           <w:lang w:eastAsia="pt-BR"/>
         </w:rPr>
-        <w:t>${data_solicitacao}</w:t>
-      </w:r>
-    </w:p>
-    <w:p>
-      <w:pPr>
-        <w:shd w:val="clear" w:color="auto" w:fill="FFFFFF"/>
-        <w:spacing w:after="0" w:line="285" w:lineRule="atLeast"/>
-        <w:rPr>
-          <w:rFonts w:ascii="Consolas" w:eastAsia="Times New Roman" w:hAnsi="Consolas" w:cs="Times New Roman"/>
-          <w:color w:val="000000"/>
-          <w:sz w:val="21"/>
-          <w:szCs w:val="21"/>
-          <w:lang w:eastAsia="pt-BR"/>
-        </w:rPr>
-      </w:pPr>
+        <w:t>${</w:t>
+      </w:r>
+      <w:proofErr w:type="spellStart"/>
+      <w:r>
+        <w:rPr>
+          <w:rFonts w:ascii="Consolas" w:eastAsia="Times New Roman" w:hAnsi="Consolas" w:cs="Times New Roman"/>
+          <w:color w:val="0000FF"/>
+          <w:sz w:val="21"/>
+          <w:szCs w:val="21"/>
+          <w:lang w:eastAsia="pt-BR"/>
+        </w:rPr>
+        <w:t>data_solicitacao</w:t>
+      </w:r>
+      <w:proofErr w:type="spellEnd"/>
+      <w:r>
+        <w:rPr>
+          <w:rFonts w:ascii="Consolas" w:eastAsia="Times New Roman" w:hAnsi="Consolas" w:cs="Times New Roman"/>
+          <w:color w:val="0000FF"/>
+          <w:sz w:val="21"/>
+          <w:szCs w:val="21"/>
+          <w:lang w:eastAsia="pt-BR"/>
+        </w:rPr>
+        <w:t>}</w:t>
+      </w:r>
+    </w:p>
+    <w:p>
+      <w:pPr>
+        <w:shd w:val="clear" w:color="auto" w:fill="FFFFFF"/>
+        <w:spacing w:after="0" w:line="285" w:lineRule="atLeast"/>
+        <w:rPr>
+          <w:rFonts w:ascii="Consolas" w:eastAsia="Times New Roman" w:hAnsi="Consolas" w:cs="Times New Roman"/>
+          <w:color w:val="000000"/>
+          <w:sz w:val="21"/>
+          <w:szCs w:val="21"/>
+          <w:lang w:eastAsia="pt-BR"/>
+        </w:rPr>
+      </w:pPr>
+      <w:proofErr w:type="spellStart"/>
       <w:r>
         <w:rPr>
           <w:rFonts w:ascii="Consolas" w:eastAsia="Times New Roman" w:hAnsi="Consolas" w:cs="Times New Roman"/>
@@ -335,6 +438,7 @@
         </w:rPr>
         <w:t>descricao</w:t>
       </w:r>
+      <w:proofErr w:type="spellEnd"/>
       <w:r>
         <w:rPr>
           <w:rFonts w:ascii="Consolas" w:eastAsia="Times New Roman" w:hAnsi="Consolas" w:cs="Times New Roman"/>
@@ -353,21 +457,44 @@
           <w:szCs w:val="21"/>
           <w:lang w:eastAsia="pt-BR"/>
         </w:rPr>
-        <w:t>${descricao}</w:t>
-      </w:r>
-    </w:p>
-    <w:p>
-      <w:pPr>
-        <w:shd w:val="clear" w:color="auto" w:fill="FFFFFF"/>
-        <w:spacing w:after="0" w:line="285" w:lineRule="atLeast"/>
-        <w:rPr>
-          <w:rFonts w:ascii="Consolas" w:eastAsia="Times New Roman" w:hAnsi="Consolas" w:cs="Times New Roman"/>
-          <w:color w:val="000000"/>
-          <w:sz w:val="21"/>
-          <w:szCs w:val="21"/>
-          <w:lang w:eastAsia="pt-BR"/>
-        </w:rPr>
-      </w:pPr>
+        <w:t>${</w:t>
+      </w:r>
+      <w:proofErr w:type="spellStart"/>
+      <w:r>
+        <w:rPr>
+          <w:rFonts w:ascii="Consolas" w:eastAsia="Times New Roman" w:hAnsi="Consolas" w:cs="Times New Roman"/>
+          <w:color w:val="0000FF"/>
+          <w:sz w:val="21"/>
+          <w:szCs w:val="21"/>
+          <w:lang w:eastAsia="pt-BR"/>
+        </w:rPr>
+        <w:t>descricao</w:t>
+      </w:r>
+      <w:proofErr w:type="spellEnd"/>
+      <w:r>
+        <w:rPr>
+          <w:rFonts w:ascii="Consolas" w:eastAsia="Times New Roman" w:hAnsi="Consolas" w:cs="Times New Roman"/>
+          <w:color w:val="0000FF"/>
+          <w:sz w:val="21"/>
+          <w:szCs w:val="21"/>
+          <w:lang w:eastAsia="pt-BR"/>
+        </w:rPr>
+        <w:t>}</w:t>
+      </w:r>
+    </w:p>
+    <w:p>
+      <w:pPr>
+        <w:shd w:val="clear" w:color="auto" w:fill="FFFFFF"/>
+        <w:spacing w:after="0" w:line="285" w:lineRule="atLeast"/>
+        <w:rPr>
+          <w:rFonts w:ascii="Consolas" w:eastAsia="Times New Roman" w:hAnsi="Consolas" w:cs="Times New Roman"/>
+          <w:color w:val="000000"/>
+          <w:sz w:val="21"/>
+          <w:szCs w:val="21"/>
+          <w:lang w:eastAsia="pt-BR"/>
+        </w:rPr>
+      </w:pPr>
+      <w:proofErr w:type="spellStart"/>
       <w:r>
         <w:rPr>
           <w:rFonts w:ascii="Consolas" w:eastAsia="Times New Roman" w:hAnsi="Consolas" w:cs="Times New Roman"/>
@@ -388,6 +515,7 @@
         </w:rPr>
         <w:t>_nome</w:t>
       </w:r>
+      <w:proofErr w:type="spellEnd"/>
       <w:r>
         <w:rPr>
           <w:rFonts w:ascii="Consolas" w:eastAsia="Times New Roman" w:hAnsi="Consolas" w:cs="Times New Roman"/>
@@ -408,6 +536,7 @@
         </w:rPr>
         <w:t>${</w:t>
       </w:r>
+      <w:proofErr w:type="spellStart"/>
       <w:r>
         <w:rPr>
           <w:rFonts w:ascii="Consolas" w:eastAsia="Times New Roman" w:hAnsi="Consolas" w:cs="Times New Roman"/>
@@ -426,21 +555,33 @@
           <w:szCs w:val="21"/>
           <w:lang w:eastAsia="pt-BR"/>
         </w:rPr>
-        <w:t>_nome}</w:t>
-      </w:r>
-    </w:p>
-    <w:p>
-      <w:pPr>
-        <w:shd w:val="clear" w:color="auto" w:fill="FFFFFF"/>
-        <w:spacing w:after="0" w:line="285" w:lineRule="atLeast"/>
-        <w:rPr>
-          <w:rFonts w:ascii="Consolas" w:eastAsia="Times New Roman" w:hAnsi="Consolas" w:cs="Times New Roman"/>
-          <w:color w:val="000000"/>
-          <w:sz w:val="21"/>
-          <w:szCs w:val="21"/>
-          <w:lang w:eastAsia="pt-BR"/>
-        </w:rPr>
-      </w:pPr>
+        <w:t>_nome</w:t>
+      </w:r>
+      <w:proofErr w:type="spellEnd"/>
+      <w:r>
+        <w:rPr>
+          <w:rFonts w:ascii="Consolas" w:eastAsia="Times New Roman" w:hAnsi="Consolas" w:cs="Times New Roman"/>
+          <w:color w:val="0000FF"/>
+          <w:sz w:val="21"/>
+          <w:szCs w:val="21"/>
+          <w:lang w:eastAsia="pt-BR"/>
+        </w:rPr>
+        <w:t>}</w:t>
+      </w:r>
+    </w:p>
+    <w:p>
+      <w:pPr>
+        <w:shd w:val="clear" w:color="auto" w:fill="FFFFFF"/>
+        <w:spacing w:after="0" w:line="285" w:lineRule="atLeast"/>
+        <w:rPr>
+          <w:rFonts w:ascii="Consolas" w:eastAsia="Times New Roman" w:hAnsi="Consolas" w:cs="Times New Roman"/>
+          <w:color w:val="000000"/>
+          <w:sz w:val="21"/>
+          <w:szCs w:val="21"/>
+          <w:lang w:eastAsia="pt-BR"/>
+        </w:rPr>
+      </w:pPr>
+      <w:proofErr w:type="spellStart"/>
       <w:r>
         <w:rPr>
           <w:rFonts w:ascii="Consolas" w:eastAsia="Times New Roman" w:hAnsi="Consolas" w:cs="Times New Roman"/>
@@ -451,6 +592,7 @@
         </w:rPr>
         <w:t>cliente_codigo</w:t>
       </w:r>
+      <w:proofErr w:type="spellEnd"/>
       <w:r>
         <w:rPr>
           <w:rFonts w:ascii="Consolas" w:eastAsia="Times New Roman" w:hAnsi="Consolas" w:cs="Times New Roman"/>
@@ -469,21 +611,44 @@
           <w:szCs w:val="21"/>
           <w:lang w:eastAsia="pt-BR"/>
         </w:rPr>
-        <w:t>${cliente_codigo}</w:t>
-      </w:r>
-    </w:p>
-    <w:p>
-      <w:pPr>
-        <w:shd w:val="clear" w:color="auto" w:fill="FFFFFF"/>
-        <w:spacing w:after="0" w:line="285" w:lineRule="atLeast"/>
-        <w:rPr>
-          <w:rFonts w:ascii="Consolas" w:eastAsia="Times New Roman" w:hAnsi="Consolas" w:cs="Times New Roman"/>
-          <w:color w:val="000000"/>
-          <w:sz w:val="21"/>
-          <w:szCs w:val="21"/>
-          <w:lang w:eastAsia="pt-BR"/>
-        </w:rPr>
-      </w:pPr>
+        <w:t>${</w:t>
+      </w:r>
+      <w:proofErr w:type="spellStart"/>
+      <w:r>
+        <w:rPr>
+          <w:rFonts w:ascii="Consolas" w:eastAsia="Times New Roman" w:hAnsi="Consolas" w:cs="Times New Roman"/>
+          <w:color w:val="0000FF"/>
+          <w:sz w:val="21"/>
+          <w:szCs w:val="21"/>
+          <w:lang w:eastAsia="pt-BR"/>
+        </w:rPr>
+        <w:t>cliente_codigo</w:t>
+      </w:r>
+      <w:proofErr w:type="spellEnd"/>
+      <w:r>
+        <w:rPr>
+          <w:rFonts w:ascii="Consolas" w:eastAsia="Times New Roman" w:hAnsi="Consolas" w:cs="Times New Roman"/>
+          <w:color w:val="0000FF"/>
+          <w:sz w:val="21"/>
+          <w:szCs w:val="21"/>
+          <w:lang w:eastAsia="pt-BR"/>
+        </w:rPr>
+        <w:t>}</w:t>
+      </w:r>
+    </w:p>
+    <w:p>
+      <w:pPr>
+        <w:shd w:val="clear" w:color="auto" w:fill="FFFFFF"/>
+        <w:spacing w:after="0" w:line="285" w:lineRule="atLeast"/>
+        <w:rPr>
+          <w:rFonts w:ascii="Consolas" w:eastAsia="Times New Roman" w:hAnsi="Consolas" w:cs="Times New Roman"/>
+          <w:color w:val="000000"/>
+          <w:sz w:val="21"/>
+          <w:szCs w:val="21"/>
+          <w:lang w:eastAsia="pt-BR"/>
+        </w:rPr>
+      </w:pPr>
+      <w:proofErr w:type="spellStart"/>
       <w:r>
         <w:rPr>
           <w:rFonts w:ascii="Consolas" w:eastAsia="Times New Roman" w:hAnsi="Consolas" w:cs="Times New Roman"/>
@@ -494,6 +659,7 @@
         </w:rPr>
         <w:t>cliente_unidade</w:t>
       </w:r>
+      <w:proofErr w:type="spellEnd"/>
       <w:r>
         <w:rPr>
           <w:rFonts w:ascii="Consolas" w:eastAsia="Times New Roman" w:hAnsi="Consolas" w:cs="Times New Roman"/>
@@ -512,21 +678,44 @@
           <w:szCs w:val="21"/>
           <w:lang w:eastAsia="pt-BR"/>
         </w:rPr>
-        <w:t>${cliente_unidade}</w:t>
-      </w:r>
-    </w:p>
-    <w:p>
-      <w:pPr>
-        <w:shd w:val="clear" w:color="auto" w:fill="FFFFFF"/>
-        <w:spacing w:after="0" w:line="285" w:lineRule="atLeast"/>
-        <w:rPr>
-          <w:rFonts w:ascii="Consolas" w:eastAsia="Times New Roman" w:hAnsi="Consolas" w:cs="Times New Roman"/>
-          <w:color w:val="000000"/>
-          <w:sz w:val="21"/>
-          <w:szCs w:val="21"/>
-          <w:lang w:eastAsia="pt-BR"/>
-        </w:rPr>
-      </w:pPr>
+        <w:t>${</w:t>
+      </w:r>
+      <w:proofErr w:type="spellStart"/>
+      <w:r>
+        <w:rPr>
+          <w:rFonts w:ascii="Consolas" w:eastAsia="Times New Roman" w:hAnsi="Consolas" w:cs="Times New Roman"/>
+          <w:color w:val="0000FF"/>
+          <w:sz w:val="21"/>
+          <w:szCs w:val="21"/>
+          <w:lang w:eastAsia="pt-BR"/>
+        </w:rPr>
+        <w:t>cliente_unidade</w:t>
+      </w:r>
+      <w:proofErr w:type="spellEnd"/>
+      <w:r>
+        <w:rPr>
+          <w:rFonts w:ascii="Consolas" w:eastAsia="Times New Roman" w:hAnsi="Consolas" w:cs="Times New Roman"/>
+          <w:color w:val="0000FF"/>
+          <w:sz w:val="21"/>
+          <w:szCs w:val="21"/>
+          <w:lang w:eastAsia="pt-BR"/>
+        </w:rPr>
+        <w:t>}</w:t>
+      </w:r>
+    </w:p>
+    <w:p>
+      <w:pPr>
+        <w:shd w:val="clear" w:color="auto" w:fill="FFFFFF"/>
+        <w:spacing w:after="0" w:line="285" w:lineRule="atLeast"/>
+        <w:rPr>
+          <w:rFonts w:ascii="Consolas" w:eastAsia="Times New Roman" w:hAnsi="Consolas" w:cs="Times New Roman"/>
+          <w:color w:val="000000"/>
+          <w:sz w:val="21"/>
+          <w:szCs w:val="21"/>
+          <w:lang w:eastAsia="pt-BR"/>
+        </w:rPr>
+      </w:pPr>
+      <w:proofErr w:type="spellStart"/>
       <w:r>
         <w:rPr>
           <w:rFonts w:ascii="Consolas" w:eastAsia="Times New Roman" w:hAnsi="Consolas" w:cs="Times New Roman"/>
@@ -537,6 +726,7 @@
         </w:rPr>
         <w:t>cliente_razao_social</w:t>
       </w:r>
+      <w:proofErr w:type="spellEnd"/>
       <w:r>
         <w:rPr>
           <w:rFonts w:ascii="Consolas" w:eastAsia="Times New Roman" w:hAnsi="Consolas" w:cs="Times New Roman"/>
@@ -555,21 +745,44 @@
           <w:szCs w:val="21"/>
           <w:lang w:eastAsia="pt-BR"/>
         </w:rPr>
-        <w:t>${cliente_razao_social}</w:t>
-      </w:r>
-    </w:p>
-    <w:p>
-      <w:pPr>
-        <w:shd w:val="clear" w:color="auto" w:fill="FFFFFF"/>
-        <w:spacing w:after="0" w:line="285" w:lineRule="atLeast"/>
-        <w:rPr>
-          <w:rFonts w:ascii="Consolas" w:eastAsia="Times New Roman" w:hAnsi="Consolas" w:cs="Times New Roman"/>
-          <w:color w:val="000000"/>
-          <w:sz w:val="21"/>
-          <w:szCs w:val="21"/>
-          <w:lang w:eastAsia="pt-BR"/>
-        </w:rPr>
-      </w:pPr>
+        <w:t>${</w:t>
+      </w:r>
+      <w:proofErr w:type="spellStart"/>
+      <w:r>
+        <w:rPr>
+          <w:rFonts w:ascii="Consolas" w:eastAsia="Times New Roman" w:hAnsi="Consolas" w:cs="Times New Roman"/>
+          <w:color w:val="0000FF"/>
+          <w:sz w:val="21"/>
+          <w:szCs w:val="21"/>
+          <w:lang w:eastAsia="pt-BR"/>
+        </w:rPr>
+        <w:t>cliente_razao_social</w:t>
+      </w:r>
+      <w:proofErr w:type="spellEnd"/>
+      <w:r>
+        <w:rPr>
+          <w:rFonts w:ascii="Consolas" w:eastAsia="Times New Roman" w:hAnsi="Consolas" w:cs="Times New Roman"/>
+          <w:color w:val="0000FF"/>
+          <w:sz w:val="21"/>
+          <w:szCs w:val="21"/>
+          <w:lang w:eastAsia="pt-BR"/>
+        </w:rPr>
+        <w:t>}</w:t>
+      </w:r>
+    </w:p>
+    <w:p>
+      <w:pPr>
+        <w:shd w:val="clear" w:color="auto" w:fill="FFFFFF"/>
+        <w:spacing w:after="0" w:line="285" w:lineRule="atLeast"/>
+        <w:rPr>
+          <w:rFonts w:ascii="Consolas" w:eastAsia="Times New Roman" w:hAnsi="Consolas" w:cs="Times New Roman"/>
+          <w:color w:val="000000"/>
+          <w:sz w:val="21"/>
+          <w:szCs w:val="21"/>
+          <w:lang w:eastAsia="pt-BR"/>
+        </w:rPr>
+      </w:pPr>
+      <w:proofErr w:type="spellStart"/>
       <w:r>
         <w:rPr>
           <w:rFonts w:ascii="Consolas" w:eastAsia="Times New Roman" w:hAnsi="Consolas" w:cs="Times New Roman"/>
@@ -580,6 +793,7 @@
         </w:rPr>
         <w:t>cliente_nome_fantasia</w:t>
       </w:r>
+      <w:proofErr w:type="spellEnd"/>
       <w:r>
         <w:rPr>
           <w:rFonts w:ascii="Consolas" w:eastAsia="Times New Roman" w:hAnsi="Consolas" w:cs="Times New Roman"/>
@@ -598,21 +812,44 @@
           <w:szCs w:val="21"/>
           <w:lang w:eastAsia="pt-BR"/>
         </w:rPr>
-        <w:t>${cliente_nome_fantasia}</w:t>
-      </w:r>
-    </w:p>
-    <w:p>
-      <w:pPr>
-        <w:shd w:val="clear" w:color="auto" w:fill="FFFFFF"/>
-        <w:spacing w:after="0" w:line="285" w:lineRule="atLeast"/>
-        <w:rPr>
-          <w:rFonts w:ascii="Consolas" w:eastAsia="Times New Roman" w:hAnsi="Consolas" w:cs="Times New Roman"/>
-          <w:color w:val="000000"/>
-          <w:sz w:val="21"/>
-          <w:szCs w:val="21"/>
-          <w:lang w:eastAsia="pt-BR"/>
-        </w:rPr>
-      </w:pPr>
+        <w:t>${</w:t>
+      </w:r>
+      <w:proofErr w:type="spellStart"/>
+      <w:r>
+        <w:rPr>
+          <w:rFonts w:ascii="Consolas" w:eastAsia="Times New Roman" w:hAnsi="Consolas" w:cs="Times New Roman"/>
+          <w:color w:val="0000FF"/>
+          <w:sz w:val="21"/>
+          <w:szCs w:val="21"/>
+          <w:lang w:eastAsia="pt-BR"/>
+        </w:rPr>
+        <w:t>cliente_nome_fantasia</w:t>
+      </w:r>
+      <w:proofErr w:type="spellEnd"/>
+      <w:r>
+        <w:rPr>
+          <w:rFonts w:ascii="Consolas" w:eastAsia="Times New Roman" w:hAnsi="Consolas" w:cs="Times New Roman"/>
+          <w:color w:val="0000FF"/>
+          <w:sz w:val="21"/>
+          <w:szCs w:val="21"/>
+          <w:lang w:eastAsia="pt-BR"/>
+        </w:rPr>
+        <w:t>}</w:t>
+      </w:r>
+    </w:p>
+    <w:p>
+      <w:pPr>
+        <w:shd w:val="clear" w:color="auto" w:fill="FFFFFF"/>
+        <w:spacing w:after="0" w:line="285" w:lineRule="atLeast"/>
+        <w:rPr>
+          <w:rFonts w:ascii="Consolas" w:eastAsia="Times New Roman" w:hAnsi="Consolas" w:cs="Times New Roman"/>
+          <w:color w:val="000000"/>
+          <w:sz w:val="21"/>
+          <w:szCs w:val="21"/>
+          <w:lang w:eastAsia="pt-BR"/>
+        </w:rPr>
+      </w:pPr>
+      <w:proofErr w:type="spellStart"/>
       <w:r>
         <w:rPr>
           <w:rFonts w:ascii="Consolas" w:eastAsia="Times New Roman" w:hAnsi="Consolas" w:cs="Times New Roman"/>
@@ -623,6 +860,7 @@
         </w:rPr>
         <w:t>cliente_endereco</w:t>
       </w:r>
+      <w:proofErr w:type="spellEnd"/>
       <w:r>
         <w:rPr>
           <w:rFonts w:ascii="Consolas" w:eastAsia="Times New Roman" w:hAnsi="Consolas" w:cs="Times New Roman"/>
@@ -641,21 +879,44 @@
           <w:szCs w:val="21"/>
           <w:lang w:eastAsia="pt-BR"/>
         </w:rPr>
-        <w:t>${cliente_endereco}</w:t>
-      </w:r>
-    </w:p>
-    <w:p>
-      <w:pPr>
-        <w:shd w:val="clear" w:color="auto" w:fill="FFFFFF"/>
-        <w:spacing w:after="0" w:line="285" w:lineRule="atLeast"/>
-        <w:rPr>
-          <w:rFonts w:ascii="Consolas" w:eastAsia="Times New Roman" w:hAnsi="Consolas" w:cs="Times New Roman"/>
-          <w:color w:val="000000"/>
-          <w:sz w:val="21"/>
-          <w:szCs w:val="21"/>
-          <w:lang w:eastAsia="pt-BR"/>
-        </w:rPr>
-      </w:pPr>
+        <w:t>${</w:t>
+      </w:r>
+      <w:proofErr w:type="spellStart"/>
+      <w:r>
+        <w:rPr>
+          <w:rFonts w:ascii="Consolas" w:eastAsia="Times New Roman" w:hAnsi="Consolas" w:cs="Times New Roman"/>
+          <w:color w:val="0000FF"/>
+          <w:sz w:val="21"/>
+          <w:szCs w:val="21"/>
+          <w:lang w:eastAsia="pt-BR"/>
+        </w:rPr>
+        <w:t>cliente_endereco</w:t>
+      </w:r>
+      <w:proofErr w:type="spellEnd"/>
+      <w:r>
+        <w:rPr>
+          <w:rFonts w:ascii="Consolas" w:eastAsia="Times New Roman" w:hAnsi="Consolas" w:cs="Times New Roman"/>
+          <w:color w:val="0000FF"/>
+          <w:sz w:val="21"/>
+          <w:szCs w:val="21"/>
+          <w:lang w:eastAsia="pt-BR"/>
+        </w:rPr>
+        <w:t>}</w:t>
+      </w:r>
+    </w:p>
+    <w:p>
+      <w:pPr>
+        <w:shd w:val="clear" w:color="auto" w:fill="FFFFFF"/>
+        <w:spacing w:after="0" w:line="285" w:lineRule="atLeast"/>
+        <w:rPr>
+          <w:rFonts w:ascii="Consolas" w:eastAsia="Times New Roman" w:hAnsi="Consolas" w:cs="Times New Roman"/>
+          <w:color w:val="000000"/>
+          <w:sz w:val="21"/>
+          <w:szCs w:val="21"/>
+          <w:lang w:eastAsia="pt-BR"/>
+        </w:rPr>
+      </w:pPr>
+      <w:proofErr w:type="spellStart"/>
       <w:r>
         <w:rPr>
           <w:rFonts w:ascii="Consolas" w:eastAsia="Times New Roman" w:hAnsi="Consolas" w:cs="Times New Roman"/>
@@ -666,6 +927,7 @@
         </w:rPr>
         <w:t>cliente_numero</w:t>
       </w:r>
+      <w:proofErr w:type="spellEnd"/>
       <w:r>
         <w:rPr>
           <w:rFonts w:ascii="Consolas" w:eastAsia="Times New Roman" w:hAnsi="Consolas" w:cs="Times New Roman"/>
@@ -684,21 +946,44 @@
           <w:szCs w:val="21"/>
           <w:lang w:eastAsia="pt-BR"/>
         </w:rPr>
-        <w:t>${cliente_numero}</w:t>
-      </w:r>
-    </w:p>
-    <w:p>
-      <w:pPr>
-        <w:shd w:val="clear" w:color="auto" w:fill="FFFFFF"/>
-        <w:spacing w:after="0" w:line="285" w:lineRule="atLeast"/>
-        <w:rPr>
-          <w:rFonts w:ascii="Consolas" w:eastAsia="Times New Roman" w:hAnsi="Consolas" w:cs="Times New Roman"/>
-          <w:color w:val="000000"/>
-          <w:sz w:val="21"/>
-          <w:szCs w:val="21"/>
-          <w:lang w:eastAsia="pt-BR"/>
-        </w:rPr>
-      </w:pPr>
+        <w:t>${</w:t>
+      </w:r>
+      <w:proofErr w:type="spellStart"/>
+      <w:r>
+        <w:rPr>
+          <w:rFonts w:ascii="Consolas" w:eastAsia="Times New Roman" w:hAnsi="Consolas" w:cs="Times New Roman"/>
+          <w:color w:val="0000FF"/>
+          <w:sz w:val="21"/>
+          <w:szCs w:val="21"/>
+          <w:lang w:eastAsia="pt-BR"/>
+        </w:rPr>
+        <w:t>cliente_numero</w:t>
+      </w:r>
+      <w:proofErr w:type="spellEnd"/>
+      <w:r>
+        <w:rPr>
+          <w:rFonts w:ascii="Consolas" w:eastAsia="Times New Roman" w:hAnsi="Consolas" w:cs="Times New Roman"/>
+          <w:color w:val="0000FF"/>
+          <w:sz w:val="21"/>
+          <w:szCs w:val="21"/>
+          <w:lang w:eastAsia="pt-BR"/>
+        </w:rPr>
+        <w:t>}</w:t>
+      </w:r>
+    </w:p>
+    <w:p>
+      <w:pPr>
+        <w:shd w:val="clear" w:color="auto" w:fill="FFFFFF"/>
+        <w:spacing w:after="0" w:line="285" w:lineRule="atLeast"/>
+        <w:rPr>
+          <w:rFonts w:ascii="Consolas" w:eastAsia="Times New Roman" w:hAnsi="Consolas" w:cs="Times New Roman"/>
+          <w:color w:val="000000"/>
+          <w:sz w:val="21"/>
+          <w:szCs w:val="21"/>
+          <w:lang w:eastAsia="pt-BR"/>
+        </w:rPr>
+      </w:pPr>
+      <w:proofErr w:type="spellStart"/>
       <w:r>
         <w:rPr>
           <w:rFonts w:ascii="Consolas" w:eastAsia="Times New Roman" w:hAnsi="Consolas" w:cs="Times New Roman"/>
@@ -709,6 +994,7 @@
         </w:rPr>
         <w:t>cliente_complemento</w:t>
       </w:r>
+      <w:proofErr w:type="spellEnd"/>
       <w:r>
         <w:rPr>
           <w:rFonts w:ascii="Consolas" w:eastAsia="Times New Roman" w:hAnsi="Consolas" w:cs="Times New Roman"/>
@@ -727,21 +1013,44 @@
           <w:szCs w:val="21"/>
           <w:lang w:eastAsia="pt-BR"/>
         </w:rPr>
-        <w:t>${cliente_complemento}</w:t>
-      </w:r>
-    </w:p>
-    <w:p>
-      <w:pPr>
-        <w:shd w:val="clear" w:color="auto" w:fill="FFFFFF"/>
-        <w:spacing w:after="0" w:line="285" w:lineRule="atLeast"/>
-        <w:rPr>
-          <w:rFonts w:ascii="Consolas" w:eastAsia="Times New Roman" w:hAnsi="Consolas" w:cs="Times New Roman"/>
-          <w:color w:val="000000"/>
-          <w:sz w:val="21"/>
-          <w:szCs w:val="21"/>
-          <w:lang w:eastAsia="pt-BR"/>
-        </w:rPr>
-      </w:pPr>
+        <w:t>${</w:t>
+      </w:r>
+      <w:proofErr w:type="spellStart"/>
+      <w:r>
+        <w:rPr>
+          <w:rFonts w:ascii="Consolas" w:eastAsia="Times New Roman" w:hAnsi="Consolas" w:cs="Times New Roman"/>
+          <w:color w:val="0000FF"/>
+          <w:sz w:val="21"/>
+          <w:szCs w:val="21"/>
+          <w:lang w:eastAsia="pt-BR"/>
+        </w:rPr>
+        <w:t>cliente_complemento</w:t>
+      </w:r>
+      <w:proofErr w:type="spellEnd"/>
+      <w:r>
+        <w:rPr>
+          <w:rFonts w:ascii="Consolas" w:eastAsia="Times New Roman" w:hAnsi="Consolas" w:cs="Times New Roman"/>
+          <w:color w:val="0000FF"/>
+          <w:sz w:val="21"/>
+          <w:szCs w:val="21"/>
+          <w:lang w:eastAsia="pt-BR"/>
+        </w:rPr>
+        <w:t>}</w:t>
+      </w:r>
+    </w:p>
+    <w:p>
+      <w:pPr>
+        <w:shd w:val="clear" w:color="auto" w:fill="FFFFFF"/>
+        <w:spacing w:after="0" w:line="285" w:lineRule="atLeast"/>
+        <w:rPr>
+          <w:rFonts w:ascii="Consolas" w:eastAsia="Times New Roman" w:hAnsi="Consolas" w:cs="Times New Roman"/>
+          <w:color w:val="000000"/>
+          <w:sz w:val="21"/>
+          <w:szCs w:val="21"/>
+          <w:lang w:eastAsia="pt-BR"/>
+        </w:rPr>
+      </w:pPr>
+      <w:proofErr w:type="spellStart"/>
       <w:r>
         <w:rPr>
           <w:rFonts w:ascii="Consolas" w:eastAsia="Times New Roman" w:hAnsi="Consolas" w:cs="Times New Roman"/>
@@ -752,6 +1061,7 @@
         </w:rPr>
         <w:t>cliente_bairro</w:t>
       </w:r>
+      <w:proofErr w:type="spellEnd"/>
       <w:r>
         <w:rPr>
           <w:rFonts w:ascii="Consolas" w:eastAsia="Times New Roman" w:hAnsi="Consolas" w:cs="Times New Roman"/>
@@ -770,21 +1080,44 @@
           <w:szCs w:val="21"/>
           <w:lang w:eastAsia="pt-BR"/>
         </w:rPr>
-        <w:t>${cliente_bairro}</w:t>
-      </w:r>
-    </w:p>
-    <w:p>
-      <w:pPr>
-        <w:shd w:val="clear" w:color="auto" w:fill="FFFFFF"/>
-        <w:spacing w:after="0" w:line="285" w:lineRule="atLeast"/>
-        <w:rPr>
-          <w:rFonts w:ascii="Consolas" w:eastAsia="Times New Roman" w:hAnsi="Consolas" w:cs="Times New Roman"/>
-          <w:color w:val="000000"/>
-          <w:sz w:val="21"/>
-          <w:szCs w:val="21"/>
-          <w:lang w:eastAsia="pt-BR"/>
-        </w:rPr>
-      </w:pPr>
+        <w:t>${</w:t>
+      </w:r>
+      <w:proofErr w:type="spellStart"/>
+      <w:r>
+        <w:rPr>
+          <w:rFonts w:ascii="Consolas" w:eastAsia="Times New Roman" w:hAnsi="Consolas" w:cs="Times New Roman"/>
+          <w:color w:val="0000FF"/>
+          <w:sz w:val="21"/>
+          <w:szCs w:val="21"/>
+          <w:lang w:eastAsia="pt-BR"/>
+        </w:rPr>
+        <w:t>cliente_bairro</w:t>
+      </w:r>
+      <w:proofErr w:type="spellEnd"/>
+      <w:r>
+        <w:rPr>
+          <w:rFonts w:ascii="Consolas" w:eastAsia="Times New Roman" w:hAnsi="Consolas" w:cs="Times New Roman"/>
+          <w:color w:val="0000FF"/>
+          <w:sz w:val="21"/>
+          <w:szCs w:val="21"/>
+          <w:lang w:eastAsia="pt-BR"/>
+        </w:rPr>
+        <w:t>}</w:t>
+      </w:r>
+    </w:p>
+    <w:p>
+      <w:pPr>
+        <w:shd w:val="clear" w:color="auto" w:fill="FFFFFF"/>
+        <w:spacing w:after="0" w:line="285" w:lineRule="atLeast"/>
+        <w:rPr>
+          <w:rFonts w:ascii="Consolas" w:eastAsia="Times New Roman" w:hAnsi="Consolas" w:cs="Times New Roman"/>
+          <w:color w:val="000000"/>
+          <w:sz w:val="21"/>
+          <w:szCs w:val="21"/>
+          <w:lang w:eastAsia="pt-BR"/>
+        </w:rPr>
+      </w:pPr>
+      <w:proofErr w:type="spellStart"/>
       <w:r>
         <w:rPr>
           <w:rFonts w:ascii="Consolas" w:eastAsia="Times New Roman" w:hAnsi="Consolas" w:cs="Times New Roman"/>
@@ -795,6 +1128,7 @@
         </w:rPr>
         <w:t>cliente_municipio</w:t>
       </w:r>
+      <w:proofErr w:type="spellEnd"/>
       <w:r>
         <w:rPr>
           <w:rFonts w:ascii="Consolas" w:eastAsia="Times New Roman" w:hAnsi="Consolas" w:cs="Times New Roman"/>
@@ -813,21 +1147,44 @@
           <w:szCs w:val="21"/>
           <w:lang w:eastAsia="pt-BR"/>
         </w:rPr>
-        <w:t>${cliente_municipio}</w:t>
-      </w:r>
-    </w:p>
-    <w:p>
-      <w:pPr>
-        <w:shd w:val="clear" w:color="auto" w:fill="FFFFFF"/>
-        <w:spacing w:after="0" w:line="285" w:lineRule="atLeast"/>
-        <w:rPr>
-          <w:rFonts w:ascii="Consolas" w:eastAsia="Times New Roman" w:hAnsi="Consolas" w:cs="Times New Roman"/>
-          <w:color w:val="000000"/>
-          <w:sz w:val="21"/>
-          <w:szCs w:val="21"/>
-          <w:lang w:eastAsia="pt-BR"/>
-        </w:rPr>
-      </w:pPr>
+        <w:t>${</w:t>
+      </w:r>
+      <w:proofErr w:type="spellStart"/>
+      <w:r>
+        <w:rPr>
+          <w:rFonts w:ascii="Consolas" w:eastAsia="Times New Roman" w:hAnsi="Consolas" w:cs="Times New Roman"/>
+          <w:color w:val="0000FF"/>
+          <w:sz w:val="21"/>
+          <w:szCs w:val="21"/>
+          <w:lang w:eastAsia="pt-BR"/>
+        </w:rPr>
+        <w:t>cliente_municipio</w:t>
+      </w:r>
+      <w:proofErr w:type="spellEnd"/>
+      <w:r>
+        <w:rPr>
+          <w:rFonts w:ascii="Consolas" w:eastAsia="Times New Roman" w:hAnsi="Consolas" w:cs="Times New Roman"/>
+          <w:color w:val="0000FF"/>
+          <w:sz w:val="21"/>
+          <w:szCs w:val="21"/>
+          <w:lang w:eastAsia="pt-BR"/>
+        </w:rPr>
+        <w:t>}</w:t>
+      </w:r>
+    </w:p>
+    <w:p>
+      <w:pPr>
+        <w:shd w:val="clear" w:color="auto" w:fill="FFFFFF"/>
+        <w:spacing w:after="0" w:line="285" w:lineRule="atLeast"/>
+        <w:rPr>
+          <w:rFonts w:ascii="Consolas" w:eastAsia="Times New Roman" w:hAnsi="Consolas" w:cs="Times New Roman"/>
+          <w:color w:val="000000"/>
+          <w:sz w:val="21"/>
+          <w:szCs w:val="21"/>
+          <w:lang w:eastAsia="pt-BR"/>
+        </w:rPr>
+      </w:pPr>
+      <w:proofErr w:type="spellStart"/>
       <w:r>
         <w:rPr>
           <w:rFonts w:ascii="Consolas" w:eastAsia="Times New Roman" w:hAnsi="Consolas" w:cs="Times New Roman"/>
@@ -838,6 +1195,7 @@
         </w:rPr>
         <w:t>cliente_cep</w:t>
       </w:r>
+      <w:proofErr w:type="spellEnd"/>
       <w:r>
         <w:rPr>
           <w:rFonts w:ascii="Consolas" w:eastAsia="Times New Roman" w:hAnsi="Consolas" w:cs="Times New Roman"/>
@@ -856,21 +1214,44 @@
           <w:szCs w:val="21"/>
           <w:lang w:eastAsia="pt-BR"/>
         </w:rPr>
-        <w:t>${cliente_cep}</w:t>
-      </w:r>
-    </w:p>
-    <w:p>
-      <w:pPr>
-        <w:shd w:val="clear" w:color="auto" w:fill="FFFFFF"/>
-        <w:spacing w:after="0" w:line="285" w:lineRule="atLeast"/>
-        <w:rPr>
-          <w:rFonts w:ascii="Consolas" w:eastAsia="Times New Roman" w:hAnsi="Consolas" w:cs="Times New Roman"/>
-          <w:color w:val="0000FF"/>
-          <w:sz w:val="21"/>
-          <w:szCs w:val="21"/>
-          <w:lang w:eastAsia="pt-BR"/>
-        </w:rPr>
-      </w:pPr>
+        <w:t>${</w:t>
+      </w:r>
+      <w:proofErr w:type="spellStart"/>
+      <w:r>
+        <w:rPr>
+          <w:rFonts w:ascii="Consolas" w:eastAsia="Times New Roman" w:hAnsi="Consolas" w:cs="Times New Roman"/>
+          <w:color w:val="0000FF"/>
+          <w:sz w:val="21"/>
+          <w:szCs w:val="21"/>
+          <w:lang w:eastAsia="pt-BR"/>
+        </w:rPr>
+        <w:t>cliente_cep</w:t>
+      </w:r>
+      <w:proofErr w:type="spellEnd"/>
+      <w:r>
+        <w:rPr>
+          <w:rFonts w:ascii="Consolas" w:eastAsia="Times New Roman" w:hAnsi="Consolas" w:cs="Times New Roman"/>
+          <w:color w:val="0000FF"/>
+          <w:sz w:val="21"/>
+          <w:szCs w:val="21"/>
+          <w:lang w:eastAsia="pt-BR"/>
+        </w:rPr>
+        <w:t>}</w:t>
+      </w:r>
+    </w:p>
+    <w:p>
+      <w:pPr>
+        <w:shd w:val="clear" w:color="auto" w:fill="FFFFFF"/>
+        <w:spacing w:after="0" w:line="285" w:lineRule="atLeast"/>
+        <w:rPr>
+          <w:rFonts w:ascii="Consolas" w:eastAsia="Times New Roman" w:hAnsi="Consolas" w:cs="Times New Roman"/>
+          <w:color w:val="0000FF"/>
+          <w:sz w:val="21"/>
+          <w:szCs w:val="21"/>
+          <w:lang w:eastAsia="pt-BR"/>
+        </w:rPr>
+      </w:pPr>
+      <w:proofErr w:type="spellStart"/>
       <w:r>
         <w:rPr>
           <w:rFonts w:ascii="Consolas" w:eastAsia="Times New Roman" w:hAnsi="Consolas" w:cs="Times New Roman"/>
@@ -881,6 +1262,7 @@
         </w:rPr>
         <w:t>cliente_uf_sigla</w:t>
       </w:r>
+      <w:proofErr w:type="spellEnd"/>
       <w:r>
         <w:rPr>
           <w:rFonts w:ascii="Consolas" w:eastAsia="Times New Roman" w:hAnsi="Consolas" w:cs="Times New Roman"/>
@@ -899,7 +1281,29 @@
           <w:szCs w:val="21"/>
           <w:lang w:eastAsia="pt-BR"/>
         </w:rPr>
-        <w:t>${cliente_uf_sigla}</w:t>
+        <w:t>${</w:t>
+      </w:r>
+      <w:proofErr w:type="spellStart"/>
+      <w:r>
+        <w:rPr>
+          <w:rFonts w:ascii="Consolas" w:eastAsia="Times New Roman" w:hAnsi="Consolas" w:cs="Times New Roman"/>
+          <w:color w:val="0000FF"/>
+          <w:sz w:val="21"/>
+          <w:szCs w:val="21"/>
+          <w:lang w:eastAsia="pt-BR"/>
+        </w:rPr>
+        <w:t>cliente_uf_sigla</w:t>
+      </w:r>
+      <w:proofErr w:type="spellEnd"/>
+      <w:r>
+        <w:rPr>
+          <w:rFonts w:ascii="Consolas" w:eastAsia="Times New Roman" w:hAnsi="Consolas" w:cs="Times New Roman"/>
+          <w:color w:val="0000FF"/>
+          <w:sz w:val="21"/>
+          <w:szCs w:val="21"/>
+          <w:lang w:eastAsia="pt-BR"/>
+        </w:rPr>
+        <w:t>}</w:t>
       </w:r>
     </w:p>
     <w:p>
@@ -1086,6 +1490,7 @@
           <w:lang w:eastAsia="pt-BR"/>
         </w:rPr>
       </w:pPr>
+      <w:proofErr w:type="spellStart"/>
       <w:r>
         <w:rPr>
           <w:rFonts w:ascii="Consolas" w:eastAsia="Times New Roman" w:hAnsi="Consolas" w:cs="Times New Roman"/>
@@ -1106,6 +1511,7 @@
         </w:rPr>
         <w:t>email_principal</w:t>
       </w:r>
+      <w:proofErr w:type="spellEnd"/>
       <w:r>
         <w:rPr>
           <w:rFonts w:ascii="Consolas" w:eastAsia="Times New Roman" w:hAnsi="Consolas" w:cs="Times New Roman"/>
@@ -1124,7 +1530,18 @@
           <w:szCs w:val="21"/>
           <w:lang w:eastAsia="pt-BR"/>
         </w:rPr>
-        <w:t>${cliente_</w:t>
+        <w:t>${</w:t>
+      </w:r>
+      <w:proofErr w:type="spellStart"/>
+      <w:r>
+        <w:rPr>
+          <w:rFonts w:ascii="Consolas" w:eastAsia="Times New Roman" w:hAnsi="Consolas" w:cs="Times New Roman"/>
+          <w:color w:val="0000FF"/>
+          <w:sz w:val="21"/>
+          <w:szCs w:val="21"/>
+          <w:lang w:eastAsia="pt-BR"/>
+        </w:rPr>
+        <w:t>cliente_</w:t>
       </w:r>
       <w:r>
         <w:rPr>
@@ -1136,6 +1553,7 @@
         </w:rPr>
         <w:t>email_principal</w:t>
       </w:r>
+      <w:proofErr w:type="spellEnd"/>
       <w:r>
         <w:rPr>
           <w:rFonts w:ascii="Consolas" w:eastAsia="Times New Roman" w:hAnsi="Consolas" w:cs="Times New Roman"/>
@@ -1234,6 +1652,7 @@
           <w:lang w:eastAsia="pt-BR"/>
         </w:rPr>
       </w:pPr>
+      <w:proofErr w:type="spellStart"/>
       <w:r>
         <w:rPr>
           <w:rFonts w:ascii="Consolas" w:eastAsia="Times New Roman" w:hAnsi="Consolas" w:cs="Times New Roman"/>
@@ -1244,6 +1663,7 @@
         </w:rPr>
         <w:t>campo_a</w:t>
       </w:r>
+      <w:proofErr w:type="spellEnd"/>
       <w:r>
         <w:rPr>
           <w:rFonts w:ascii="Consolas" w:eastAsia="Times New Roman" w:hAnsi="Consolas" w:cs="Times New Roman"/>
@@ -1264,6 +1684,7 @@
         </w:rPr>
         <w:t>${</w:t>
       </w:r>
+      <w:proofErr w:type="spellStart"/>
       <w:r>
         <w:rPr>
           <w:rFonts w:ascii="Consolas" w:eastAsia="Times New Roman" w:hAnsi="Consolas" w:cs="Times New Roman"/>
@@ -1274,6 +1695,7 @@
         </w:rPr>
         <w:t>form_campo_a</w:t>
       </w:r>
+      <w:proofErr w:type="spellEnd"/>
       <w:r>
         <w:rPr>
           <w:rFonts w:ascii="Consolas" w:eastAsia="Times New Roman" w:hAnsi="Consolas" w:cs="Times New Roman"/>
@@ -1297,6 +1719,7 @@
           <w:lang w:eastAsia="pt-BR"/>
         </w:rPr>
       </w:pPr>
+      <w:proofErr w:type="spellStart"/>
       <w:r>
         <w:rPr>
           <w:rFonts w:ascii="Consolas" w:eastAsia="Times New Roman" w:hAnsi="Consolas" w:cs="Times New Roman"/>
@@ -1307,6 +1730,7 @@
         </w:rPr>
         <w:t>campo_b</w:t>
       </w:r>
+      <w:proofErr w:type="spellEnd"/>
       <w:r>
         <w:rPr>
           <w:rFonts w:ascii="Consolas" w:eastAsia="Times New Roman" w:hAnsi="Consolas" w:cs="Times New Roman"/>
@@ -1327,6 +1751,7 @@
         </w:rPr>
         <w:t>${</w:t>
       </w:r>
+      <w:proofErr w:type="spellStart"/>
       <w:r>
         <w:rPr>
           <w:rFonts w:ascii="Consolas" w:eastAsia="Times New Roman" w:hAnsi="Consolas" w:cs="Times New Roman"/>
@@ -1337,6 +1762,7 @@
         </w:rPr>
         <w:t>form_campo_b</w:t>
       </w:r>
+      <w:proofErr w:type="spellEnd"/>
       <w:r>
         <w:rPr>
           <w:rFonts w:ascii="Consolas" w:eastAsia="Times New Roman" w:hAnsi="Consolas" w:cs="Times New Roman"/>
@@ -1354,12 +1780,13 @@
         <w:spacing w:after="0" w:line="285" w:lineRule="atLeast"/>
         <w:rPr>
           <w:rFonts w:ascii="Consolas" w:eastAsia="Times New Roman" w:hAnsi="Consolas" w:cs="Times New Roman"/>
-          <w:color w:val="000000"/>
-          <w:sz w:val="21"/>
-          <w:szCs w:val="21"/>
-          <w:lang w:eastAsia="pt-BR"/>
-        </w:rPr>
-      </w:pPr>
+          <w:color w:val="0000FF"/>
+          <w:sz w:val="21"/>
+          <w:szCs w:val="21"/>
+          <w:lang w:eastAsia="pt-BR"/>
+        </w:rPr>
+      </w:pPr>
+      <w:proofErr w:type="spellStart"/>
       <w:r>
         <w:rPr>
           <w:rFonts w:ascii="Consolas" w:eastAsia="Times New Roman" w:hAnsi="Consolas" w:cs="Times New Roman"/>
@@ -1370,6 +1797,7 @@
         </w:rPr>
         <w:t>campo_c</w:t>
       </w:r>
+      <w:proofErr w:type="spellEnd"/>
       <w:r>
         <w:rPr>
           <w:rFonts w:ascii="Consolas" w:eastAsia="Times New Roman" w:hAnsi="Consolas" w:cs="Times New Roman"/>
@@ -1390,6 +1818,7 @@
         </w:rPr>
         <w:t>${</w:t>
       </w:r>
+      <w:proofErr w:type="spellStart"/>
       <w:r>
         <w:rPr>
           <w:rFonts w:ascii="Consolas" w:eastAsia="Times New Roman" w:hAnsi="Consolas" w:cs="Times New Roman"/>
@@ -1400,6 +1829,7 @@
         </w:rPr>
         <w:t>form_campo_c</w:t>
       </w:r>
+      <w:proofErr w:type="spellEnd"/>
       <w:r>
         <w:rPr>
           <w:rFonts w:ascii="Consolas" w:eastAsia="Times New Roman" w:hAnsi="Consolas" w:cs="Times New Roman"/>
@@ -1430,6 +1860,202 @@
         <w:spacing w:after="0" w:line="285" w:lineRule="atLeast"/>
         <w:rPr>
           <w:rFonts w:ascii="Consolas" w:eastAsia="Times New Roman" w:hAnsi="Consolas" w:cs="Times New Roman"/>
+          <w:color w:val="000000"/>
+          <w:sz w:val="21"/>
+          <w:szCs w:val="21"/>
+          <w:lang w:eastAsia="pt-BR"/>
+        </w:rPr>
+      </w:pPr>
+      <w:r>
+        <w:rPr>
+          <w:rFonts w:ascii="Consolas" w:eastAsia="Times New Roman" w:hAnsi="Consolas" w:cs="Times New Roman"/>
+          <w:color w:val="0000FF"/>
+          <w:sz w:val="21"/>
+          <w:szCs w:val="21"/>
+          <w:lang w:eastAsia="pt-BR"/>
+        </w:rPr>
+        <w:t>Campos</w:t>
+      </w:r>
+      <w:r>
+        <w:rPr>
+          <w:rFonts w:ascii="Consolas" w:eastAsia="Times New Roman" w:hAnsi="Consolas" w:cs="Times New Roman"/>
+          <w:color w:val="0000FF"/>
+          <w:sz w:val="21"/>
+          <w:szCs w:val="21"/>
+          <w:lang w:eastAsia="pt-BR"/>
+        </w:rPr>
+        <w:t xml:space="preserve"> tipo Editor de Texto</w:t>
+      </w:r>
+      <w:bookmarkStart w:id="0" w:name="_GoBack"/>
+      <w:bookmarkEnd w:id="0"/>
+    </w:p>
+    <w:p>
+      <w:pPr>
+        <w:shd w:val="clear" w:color="auto" w:fill="FFFFFF"/>
+        <w:spacing w:after="0" w:line="285" w:lineRule="atLeast"/>
+        <w:rPr>
+          <w:rFonts w:ascii="Consolas" w:eastAsia="Times New Roman" w:hAnsi="Consolas" w:cs="Times New Roman"/>
+          <w:color w:val="800000"/>
+          <w:sz w:val="21"/>
+          <w:szCs w:val="21"/>
+          <w:lang w:eastAsia="pt-BR"/>
+        </w:rPr>
+      </w:pPr>
+    </w:p>
+    <w:p>
+      <w:pPr>
+        <w:shd w:val="clear" w:color="auto" w:fill="FFFFFF"/>
+        <w:spacing w:after="0" w:line="285" w:lineRule="atLeast"/>
+        <w:rPr>
+          <w:rFonts w:ascii="Consolas" w:eastAsia="Times New Roman" w:hAnsi="Consolas" w:cs="Times New Roman"/>
+          <w:color w:val="0000FF"/>
+          <w:sz w:val="21"/>
+          <w:szCs w:val="21"/>
+          <w:lang w:eastAsia="pt-BR"/>
+        </w:rPr>
+      </w:pPr>
+      <w:r>
+        <w:rPr>
+          <w:rFonts w:ascii="Consolas" w:eastAsia="Times New Roman" w:hAnsi="Consolas" w:cs="Times New Roman"/>
+          <w:color w:val="0000FF"/>
+          <w:sz w:val="21"/>
+          <w:szCs w:val="21"/>
+          <w:lang w:eastAsia="pt-BR"/>
+        </w:rPr>
+        <w:t>${</w:t>
+      </w:r>
+      <w:proofErr w:type="spellStart"/>
+      <w:r>
+        <w:rPr>
+          <w:rFonts w:ascii="Consolas" w:eastAsia="Times New Roman" w:hAnsi="Consolas" w:cs="Times New Roman"/>
+          <w:color w:val="0000FF"/>
+          <w:sz w:val="21"/>
+          <w:szCs w:val="21"/>
+          <w:lang w:eastAsia="pt-BR"/>
+        </w:rPr>
+        <w:t>form_editor_de_texto</w:t>
+      </w:r>
+      <w:proofErr w:type="spellEnd"/>
+      <w:r>
+        <w:rPr>
+          <w:rFonts w:ascii="Consolas" w:eastAsia="Times New Roman" w:hAnsi="Consolas" w:cs="Times New Roman"/>
+          <w:color w:val="0000FF"/>
+          <w:sz w:val="21"/>
+          <w:szCs w:val="21"/>
+          <w:lang w:eastAsia="pt-BR"/>
+        </w:rPr>
+        <w:t>}</w:t>
+      </w:r>
+    </w:p>
+    <w:p>
+      <w:pPr>
+        <w:shd w:val="clear" w:color="auto" w:fill="FFFFFF"/>
+        <w:spacing w:after="0" w:line="285" w:lineRule="atLeast"/>
+        <w:rPr>
+          <w:rFonts w:ascii="Consolas" w:eastAsia="Times New Roman" w:hAnsi="Consolas" w:cs="Times New Roman"/>
+          <w:color w:val="0000FF"/>
+          <w:sz w:val="21"/>
+          <w:szCs w:val="21"/>
+          <w:lang w:eastAsia="pt-BR"/>
+        </w:rPr>
+      </w:pPr>
+      <w:r>
+        <w:rPr>
+          <w:rFonts w:ascii="Consolas" w:eastAsia="Times New Roman" w:hAnsi="Consolas" w:cs="Times New Roman"/>
+          <w:color w:val="0000FF"/>
+          <w:sz w:val="21"/>
+          <w:szCs w:val="21"/>
+          <w:lang w:eastAsia="pt-BR"/>
+        </w:rPr>
+        <w:t>${</w:t>
+      </w:r>
+      <w:proofErr w:type="spellStart"/>
+      <w:r>
+        <w:rPr>
+          <w:rFonts w:ascii="Consolas" w:eastAsia="Times New Roman" w:hAnsi="Consolas" w:cs="Times New Roman"/>
+          <w:color w:val="0000FF"/>
+          <w:sz w:val="21"/>
+          <w:szCs w:val="21"/>
+          <w:lang w:eastAsia="pt-BR"/>
+        </w:rPr>
+        <w:t>conteudo_form_editor_de_texto</w:t>
+      </w:r>
+      <w:proofErr w:type="spellEnd"/>
+      <w:r>
+        <w:rPr>
+          <w:rFonts w:ascii="Consolas" w:eastAsia="Times New Roman" w:hAnsi="Consolas" w:cs="Times New Roman"/>
+          <w:color w:val="0000FF"/>
+          <w:sz w:val="21"/>
+          <w:szCs w:val="21"/>
+          <w:lang w:eastAsia="pt-BR"/>
+        </w:rPr>
+        <w:t>}</w:t>
+      </w:r>
+    </w:p>
+    <w:p>
+      <w:pPr>
+        <w:shd w:val="clear" w:color="auto" w:fill="FFFFFF"/>
+        <w:spacing w:after="0" w:line="285" w:lineRule="atLeast"/>
+        <w:rPr>
+          <w:rFonts w:ascii="Consolas" w:eastAsia="Times New Roman" w:hAnsi="Consolas" w:cs="Times New Roman"/>
+          <w:color w:val="0000FF"/>
+          <w:sz w:val="21"/>
+          <w:szCs w:val="21"/>
+          <w:lang w:eastAsia="pt-BR"/>
+        </w:rPr>
+      </w:pPr>
+      <w:r>
+        <w:rPr>
+          <w:rFonts w:ascii="Consolas" w:eastAsia="Times New Roman" w:hAnsi="Consolas" w:cs="Times New Roman"/>
+          <w:color w:val="0000FF"/>
+          <w:sz w:val="21"/>
+          <w:szCs w:val="21"/>
+          <w:lang w:eastAsia="pt-BR"/>
+        </w:rPr>
+        <w:t>${/</w:t>
+      </w:r>
+      <w:proofErr w:type="spellStart"/>
+      <w:r>
+        <w:rPr>
+          <w:rFonts w:ascii="Consolas" w:eastAsia="Times New Roman" w:hAnsi="Consolas" w:cs="Times New Roman"/>
+          <w:color w:val="0000FF"/>
+          <w:sz w:val="21"/>
+          <w:szCs w:val="21"/>
+          <w:lang w:eastAsia="pt-BR"/>
+        </w:rPr>
+        <w:t>form_editor_de_texto</w:t>
+      </w:r>
+      <w:proofErr w:type="spellEnd"/>
+      <w:r>
+        <w:rPr>
+          <w:rFonts w:ascii="Consolas" w:eastAsia="Times New Roman" w:hAnsi="Consolas" w:cs="Times New Roman"/>
+          <w:color w:val="0000FF"/>
+          <w:sz w:val="21"/>
+          <w:szCs w:val="21"/>
+          <w:lang w:eastAsia="pt-BR"/>
+        </w:rPr>
+        <w:t>}</w:t>
+      </w:r>
+    </w:p>
+    <w:p>
+      <w:pPr>
+        <w:shd w:val="clear" w:color="auto" w:fill="FFFFFF"/>
+        <w:spacing w:after="0" w:line="285" w:lineRule="atLeast"/>
+        <w:rPr>
+          <w:rFonts w:ascii="Consolas" w:eastAsia="Times New Roman" w:hAnsi="Consolas" w:cs="Times New Roman"/>
+          <w:color w:val="000000"/>
+          <w:sz w:val="21"/>
+          <w:szCs w:val="21"/>
+          <w:lang w:eastAsia="pt-BR"/>
+        </w:rPr>
+      </w:pPr>
+    </w:p>
+    <w:p>
+      <w:pPr>
+        <w:shd w:val="clear" w:color="auto" w:fill="FFFFFF"/>
+        <w:spacing w:after="0" w:line="285" w:lineRule="atLeast"/>
+        <w:rPr>
+          <w:rFonts w:ascii="Consolas" w:eastAsia="Times New Roman" w:hAnsi="Consolas" w:cs="Times New Roman"/>
           <w:color w:val="0000FF"/>
           <w:sz w:val="21"/>
           <w:szCs w:val="21"/>
@@ -1482,6 +2108,7 @@
         </w:rPr>
         <w:t>${</w:t>
       </w:r>
+      <w:proofErr w:type="spellStart"/>
       <w:r>
         <w:rPr>
           <w:rFonts w:ascii="Consolas" w:eastAsia="Times New Roman" w:hAnsi="Consolas" w:cs="Times New Roman"/>
@@ -1492,6 +2119,7 @@
         </w:rPr>
         <w:t>form_tabela_a</w:t>
       </w:r>
+      <w:proofErr w:type="spellEnd"/>
       <w:r>
         <w:rPr>
           <w:rFonts w:ascii="Consolas" w:eastAsia="Times New Roman" w:hAnsi="Consolas" w:cs="Times New Roman"/>
@@ -1515,6 +2143,7 @@
           <w:lang w:eastAsia="pt-BR"/>
         </w:rPr>
       </w:pPr>
+      <w:proofErr w:type="spellStart"/>
       <w:r>
         <w:rPr>
           <w:rFonts w:ascii="Consolas" w:eastAsia="Times New Roman" w:hAnsi="Consolas" w:cs="Times New Roman"/>
@@ -1525,6 +2154,7 @@
         </w:rPr>
         <w:t>campo_d</w:t>
       </w:r>
+      <w:proofErr w:type="spellEnd"/>
       <w:r>
         <w:rPr>
           <w:rFonts w:ascii="Consolas" w:eastAsia="Times New Roman" w:hAnsi="Consolas" w:cs="Times New Roman"/>
@@ -1545,6 +2175,7 @@
         </w:rPr>
         <w:t>${</w:t>
       </w:r>
+      <w:proofErr w:type="spellStart"/>
       <w:r>
         <w:rPr>
           <w:rFonts w:ascii="Consolas" w:eastAsia="Times New Roman" w:hAnsi="Consolas" w:cs="Times New Roman"/>
@@ -1555,6 +2186,7 @@
         </w:rPr>
         <w:t>form_campo_d</w:t>
       </w:r>
+      <w:proofErr w:type="spellEnd"/>
       <w:r>
         <w:rPr>
           <w:rFonts w:ascii="Consolas" w:eastAsia="Times New Roman" w:hAnsi="Consolas" w:cs="Times New Roman"/>
@@ -1578,6 +2210,7 @@
           <w:lang w:eastAsia="pt-BR"/>
         </w:rPr>
       </w:pPr>
+      <w:proofErr w:type="spellStart"/>
       <w:r>
         <w:rPr>
           <w:rFonts w:ascii="Consolas" w:eastAsia="Times New Roman" w:hAnsi="Consolas" w:cs="Times New Roman"/>
@@ -1588,6 +2221,7 @@
         </w:rPr>
         <w:t>campo_e</w:t>
       </w:r>
+      <w:proofErr w:type="spellEnd"/>
       <w:r>
         <w:rPr>
           <w:rFonts w:ascii="Consolas" w:eastAsia="Times New Roman" w:hAnsi="Consolas" w:cs="Times New Roman"/>
@@ -1608,6 +2242,7 @@
         </w:rPr>
         <w:t>${</w:t>
       </w:r>
+      <w:proofErr w:type="spellStart"/>
       <w:r>
         <w:rPr>
           <w:rFonts w:ascii="Consolas" w:eastAsia="Times New Roman" w:hAnsi="Consolas" w:cs="Times New Roman"/>
@@ -1618,6 +2253,7 @@
         </w:rPr>
         <w:t>form_campo_e</w:t>
       </w:r>
+      <w:proofErr w:type="spellEnd"/>
       <w:r>
         <w:rPr>
           <w:rFonts w:ascii="Consolas" w:eastAsia="Times New Roman" w:hAnsi="Consolas" w:cs="Times New Roman"/>
@@ -1659,8 +2295,20 @@
           <w:szCs w:val="21"/>
           <w:lang w:eastAsia="pt-BR"/>
         </w:rPr>
-        <w:t>/form_tabela_a</w:t>
-      </w:r>
+        <w:t>/</w:t>
+      </w:r>
+      <w:proofErr w:type="spellStart"/>
+      <w:r>
+        <w:rPr>
+          <w:rFonts w:ascii="Consolas" w:eastAsia="Times New Roman" w:hAnsi="Consolas" w:cs="Times New Roman"/>
+          <w:color w:val="0000FF"/>
+          <w:sz w:val="21"/>
+          <w:szCs w:val="21"/>
+          <w:lang w:eastAsia="pt-BR"/>
+        </w:rPr>
+        <w:t>form_tabela_a</w:t>
+      </w:r>
+      <w:proofErr w:type="spellEnd"/>
       <w:r>
         <w:rPr>
           <w:rFonts w:ascii="Consolas" w:eastAsia="Times New Roman" w:hAnsi="Consolas" w:cs="Times New Roman"/>
@@ -1693,7 +2341,52 @@
           <w:szCs w:val="21"/>
           <w:lang w:eastAsia="pt-BR"/>
         </w:rPr>
-        <w:t>Na modelagem do Formulário utilizado, clicar no botão “Variáveis de Template” para visualizar as variáveis disponíveis para adicionar no Template. As variáveis adicionadas serão substituídas pelos valores dos campos.</w:t>
+        <w:lastRenderedPageBreak/>
+        <w:t xml:space="preserve">Na modelagem do Formulário utilizado, clicar no botão “Variáveis de </w:t>
+      </w:r>
+      <w:proofErr w:type="spellStart"/>
+      <w:r>
+        <w:rPr>
+          <w:rFonts w:ascii="Consolas" w:eastAsia="Times New Roman" w:hAnsi="Consolas" w:cs="Times New Roman"/>
+          <w:color w:val="800000"/>
+          <w:sz w:val="21"/>
+          <w:szCs w:val="21"/>
+          <w:lang w:eastAsia="pt-BR"/>
+        </w:rPr>
+        <w:t>Template</w:t>
+      </w:r>
+      <w:proofErr w:type="spellEnd"/>
+      <w:r>
+        <w:rPr>
+          <w:rFonts w:ascii="Consolas" w:eastAsia="Times New Roman" w:hAnsi="Consolas" w:cs="Times New Roman"/>
+          <w:color w:val="800000"/>
+          <w:sz w:val="21"/>
+          <w:szCs w:val="21"/>
+          <w:lang w:eastAsia="pt-BR"/>
+        </w:rPr>
+        <w:t xml:space="preserve">” para visualizar as variáveis disponíveis para adicionar no </w:t>
+      </w:r>
+      <w:proofErr w:type="spellStart"/>
+      <w:r>
+        <w:rPr>
+          <w:rFonts w:ascii="Consolas" w:eastAsia="Times New Roman" w:hAnsi="Consolas" w:cs="Times New Roman"/>
+          <w:color w:val="800000"/>
+          <w:sz w:val="21"/>
+          <w:szCs w:val="21"/>
+          <w:lang w:eastAsia="pt-BR"/>
+        </w:rPr>
+        <w:t>Template</w:t>
+      </w:r>
+      <w:proofErr w:type="spellEnd"/>
+      <w:r>
+        <w:rPr>
+          <w:rFonts w:ascii="Consolas" w:eastAsia="Times New Roman" w:hAnsi="Consolas" w:cs="Times New Roman"/>
+          <w:color w:val="800000"/>
+          <w:sz w:val="21"/>
+          <w:szCs w:val="21"/>
+          <w:lang w:eastAsia="pt-BR"/>
+        </w:rPr>
+        <w:t>. As variáveis adicionadas serão substituídas pelos valores dos campos.</w:t>
       </w:r>
     </w:p>
     <w:p/>
@@ -1708,7 +2401,7 @@
 </file>
 
 <file path=word/styles.xml><?xml version="1.0" encoding="utf-8"?>
-<w:styles xmlns:mc="http://schemas.openxmlformats.org/markup-compatibility/2006" xmlns:r="http://schemas.openxmlformats.org/officeDocument/2006/relationships" xmlns:w="http://schemas.openxmlformats.org/wordprocessingml/2006/main" xmlns:w14="http://schemas.microsoft.com/office/word/2010/wordml" xmlns:w15="http://schemas.microsoft.com/office/word/2012/wordml" xmlns:w16cex="http://schemas.microsoft.com/office/word/2018/wordml/cex" xmlns:w16cid="http://schemas.microsoft.com/office/word/2016/wordml/cid" xmlns:w16="http://schemas.microsoft.com/office/word/2018/wordml" xmlns:w16du="http://schemas.microsoft.com/office/word/2023/wordml/word16du" xmlns:w16sdtdh="http://schemas.microsoft.com/office/word/2020/wordml/sdtdatahash" xmlns:w16sdtfl="http://schemas.microsoft.com/office/word/2024/wordml/sdtformatlock" xmlns:w16se="http://schemas.microsoft.com/office/word/2015/wordml/symex" mc:Ignorable="w14 w15 w16se w16cid w16 w16cex w16sdtdh w16sdtfl w16du">
+<w:styles xmlns:mc="http://schemas.openxmlformats.org/markup-compatibility/2006" xmlns:r="http://schemas.openxmlformats.org/officeDocument/2006/relationships" xmlns:w="http://schemas.openxmlformats.org/wordprocessingml/2006/main" xmlns:w14="http://schemas.microsoft.com/office/word/2010/wordml" xmlns:w15="http://schemas.microsoft.com/office/word/2012/wordml" xmlns:w16cid="http://schemas.microsoft.com/office/word/2016/wordml/cid" xmlns:w16se="http://schemas.microsoft.com/office/word/2015/wordml/symex" mc:Ignorable="w14 w15 w16se w16cid">
   <w:docDefaults>
     <w:rPrDefault>
       <w:rPr>
@@ -1724,7 +2417,7 @@
       </w:pPr>
     </w:pPrDefault>
   </w:docDefaults>
-  <w:latentStyles w:defLockedState="0" w:defUIPriority="99" w:defSemiHidden="0" w:defUnhideWhenUsed="0" w:defQFormat="0" w:count="376">
+  <w:latentStyles w:defLockedState="0" w:defUIPriority="99" w:defSemiHidden="0" w:defUnhideWhenUsed="0" w:defQFormat="0" w:count="375">
     <w:lsdException w:name="Normal" w:uiPriority="0" w:qFormat="1"/>
     <w:lsdException w:name="heading 1" w:uiPriority="9" w:qFormat="1"/>
     <w:lsdException w:name="heading 2" w:semiHidden="1" w:uiPriority="9" w:unhideWhenUsed="1" w:qFormat="1"/>
@@ -2100,19 +2793,18 @@
     <w:lsdException w:name="Smart Hyperlink" w:semiHidden="1" w:unhideWhenUsed="1"/>
     <w:lsdException w:name="Hashtag" w:semiHidden="1" w:unhideWhenUsed="1"/>
     <w:lsdException w:name="Unresolved Mention" w:semiHidden="1" w:unhideWhenUsed="1"/>
-    <w:lsdException w:name="Smart Link" w:semiHidden="1" w:unhideWhenUsed="1"/>
   </w:latentStyles>
   <w:style w:type="paragraph" w:default="1" w:styleId="Normal">
     <w:name w:val="Normal"/>
     <w:qFormat/>
   </w:style>
-  <w:style w:type="character" w:default="1" w:styleId="Fontepargpadro">
+  <w:style w:type="character" w:default="1" w:styleId="DefaultParagraphFont">
     <w:name w:val="Default Paragraph Font"/>
     <w:uiPriority w:val="1"/>
     <w:semiHidden/>
     <w:unhideWhenUsed/>
   </w:style>
-  <w:style w:type="table" w:default="1" w:styleId="Tabelanormal">
+  <w:style w:type="table" w:default="1" w:styleId="TableNormal">
     <w:name w:val="Normal Table"/>
     <w:uiPriority w:val="99"/>
     <w:semiHidden/>
@@ -2127,15 +2819,15 @@
       </w:tblCellMar>
     </w:tblPr>
   </w:style>
-  <w:style w:type="numbering" w:default="1" w:styleId="Semlista">
+  <w:style w:type="numbering" w:default="1" w:styleId="NoList">
     <w:name w:val="No List"/>
     <w:uiPriority w:val="99"/>
     <w:semiHidden/>
     <w:unhideWhenUsed/>
   </w:style>
-  <w:style w:type="table" w:styleId="Tabelacomgrade">
+  <w:style w:type="table" w:styleId="TableGrid">
     <w:name w:val="Table Grid"/>
-    <w:basedOn w:val="Tabelanormal"/>
+    <w:basedOn w:val="TableNormal"/>
     <w:uiPriority w:val="39"/>
     <w:rsid w:val="005D6072"/>
     <w:pPr>
@@ -2455,7 +3147,7 @@
 </file>
 
 <file path=customXml/itemProps1.xml><?xml version="1.0" encoding="utf-8"?>
-<ds:datastoreItem xmlns:ds="http://schemas.openxmlformats.org/officeDocument/2006/customXml" ds:itemID="{65F3AC77-36DB-488F-BC71-7FDCD3C7DD7B}">
+<ds:datastoreItem xmlns:ds="http://schemas.openxmlformats.org/officeDocument/2006/customXml" ds:itemID="{5ADBE53C-D19A-0544-9DCB-2F986E561A51}">
   <ds:schemaRefs>
     <ds:schemaRef ds:uri="http://schemas.openxmlformats.org/officeDocument/2006/bibliography"/>
   </ds:schemaRefs>

</xml_diff>